<commit_message>
Reorganize project structure and add comprehensive documentation
Major changes:
- Add root README.md with project overview and documentation index
- Reorganize wave viewing tools into waves/ directory
- Move PDK guides to pdk/ directory
- Add FPGA verification framework and AWS F1 support
- Add English tape-out report (docs/README.md)
- Update Chinese report with synthesis results
- Improve waveform viewing tools with web interface
- Add comprehensive documentation for all components

New features:
- Web-based waveform viewer with HTTP server
- Static waveform HTML generation
- FPGA synthesis and verification scripts
- AWS F1 deployment guides
- Complete PDK support (ICS55 55nm, IHP 130nm)

Documentation improvements:
- Quick start guides for synthesis and simulation
- Detailed PDK setup instructions
- Waveform viewing tutorials
- FPGA verification guides
- Complete API documentation
</commit_message>
<xml_diff>
--- a/docs/RISC-V_AI加速器芯片流片说明报告.docx
+++ b/docs/RISC-V_AI加速器芯片流片说明报告.docx
@@ -18,7 +18,7 @@
       </w:r>
     </w:p>
     <w:bookmarkEnd w:id="9"/>
-    <w:bookmarkStart w:id="39" w:name="流片说明报告"/>
+    <w:bookmarkStart w:id="36" w:name="流片说明报告"/>
     <w:p>
       <w:pPr>
         <w:pStyle w:val="Heading1"/>
@@ -939,7 +939,7 @@
     </w:tbl>
     <w:bookmarkEnd w:id="17"/>
     <w:bookmarkEnd w:id="18"/>
-    <w:bookmarkStart w:id="38" w:name="二测试说明"/>
+    <w:bookmarkStart w:id="35" w:name="二测试说明"/>
     <w:p>
       <w:pPr>
         <w:pStyle w:val="Heading2"/>
@@ -1840,7 +1840,7 @@
       </w:r>
     </w:p>
     <w:bookmarkEnd w:id="30"/>
-    <w:bookmarkStart w:id="37" w:name="物理验证结果"/>
+    <w:bookmarkStart w:id="34" w:name="物理验证结果"/>
     <w:p>
       <w:pPr>
         <w:pStyle w:val="Heading3"/>
@@ -2005,14 +2005,14 @@
       <w:r>
         <w:drawing>
           <wp:inline>
-            <wp:extent cx="5334000" cy="3668080"/>
+            <wp:extent cx="5334000" cy="2121277"/>
             <wp:effectExtent b="0" l="0" r="0" t="0"/>
-            <wp:docPr descr="图5 DRC检查结果" title="" id="32" name="Picture"/>
+            <wp:docPr descr="图5 DRC检查和LVS验证结果" title="" id="32" name="Picture"/>
             <a:graphic>
               <a:graphicData uri="http://schemas.openxmlformats.org/drawingml/2006/picture">
                 <pic:pic>
                   <pic:nvPicPr>
-                    <pic:cNvPr descr="image/drc_result.png" id="33" name="Picture"/>
+                    <pic:cNvPr descr="image/drc_lvs_result.png" id="33" name="Picture"/>
                     <pic:cNvPicPr>
                       <a:picLocks noChangeArrowheads="1" noChangeAspect="1"/>
                     </pic:cNvPicPr>
@@ -2026,7 +2026,7 @@
                   <pic:spPr bwMode="auto">
                     <a:xfrm>
                       <a:off x="0" y="0"/>
-                      <a:ext cx="5334000" cy="3668080"/>
+                      <a:ext cx="5334000" cy="2121277"/>
                     </a:xfrm>
                     <a:prstGeom prst="rect">
                       <a:avLst/>
@@ -2062,79 +2062,12 @@
         <w:rPr>
           <w:rFonts w:hint="eastAsia"/>
         </w:rPr>
-        <w:t xml:space="preserve">DRC检查结果</w:t>
-      </w:r>
-    </w:p>
-    <w:p>
-      <w:pPr>
-        <w:pStyle w:val="CaptionedFigure"/>
-      </w:pPr>
-      <w:r>
-        <w:drawing>
-          <wp:inline>
-            <wp:extent cx="5334000" cy="3456252"/>
-            <wp:effectExtent b="0" l="0" r="0" t="0"/>
-            <wp:docPr descr="图6 LVS验证结果" title="" id="35" name="Picture"/>
-            <a:graphic>
-              <a:graphicData uri="http://schemas.openxmlformats.org/drawingml/2006/picture">
-                <pic:pic>
-                  <pic:nvPicPr>
-                    <pic:cNvPr descr="image/lvs_result.png" id="36" name="Picture"/>
-                    <pic:cNvPicPr>
-                      <a:picLocks noChangeArrowheads="1" noChangeAspect="1"/>
-                    </pic:cNvPicPr>
-                  </pic:nvPicPr>
-                  <pic:blipFill>
-                    <a:blip r:embed="rId34"/>
-                    <a:stretch>
-                      <a:fillRect/>
-                    </a:stretch>
-                  </pic:blipFill>
-                  <pic:spPr bwMode="auto">
-                    <a:xfrm>
-                      <a:off x="0" y="0"/>
-                      <a:ext cx="5334000" cy="3456252"/>
-                    </a:xfrm>
-                    <a:prstGeom prst="rect">
-                      <a:avLst/>
-                    </a:prstGeom>
-                    <a:noFill/>
-                    <a:ln w="9525">
-                      <a:noFill/>
-                      <a:headEnd/>
-                      <a:tailEnd/>
-                    </a:ln>
-                  </pic:spPr>
-                </pic:pic>
-              </a:graphicData>
-            </a:graphic>
-          </wp:inline>
-        </w:drawing>
-      </w:r>
-    </w:p>
-    <w:p>
-      <w:pPr>
-        <w:pStyle w:val="ImageCaption"/>
-      </w:pPr>
-      <w:r>
-        <w:rPr>
-          <w:rFonts w:hint="eastAsia"/>
-        </w:rPr>
-        <w:t xml:space="preserve">图6</w:t>
-      </w:r>
-      <w:r>
-        <w:t xml:space="preserve"> </w:t>
-      </w:r>
-      <w:r>
-        <w:rPr>
-          <w:rFonts w:hint="eastAsia"/>
-        </w:rPr>
-        <w:t xml:space="preserve">LVS验证结果</w:t>
-      </w:r>
-    </w:p>
-    <w:bookmarkEnd w:id="37"/>
-    <w:bookmarkEnd w:id="38"/>
-    <w:bookmarkEnd w:id="39"/>
+        <w:t xml:space="preserve">DRC检查和LVS验证结果</w:t>
+      </w:r>
+    </w:p>
+    <w:bookmarkEnd w:id="34"/>
+    <w:bookmarkEnd w:id="35"/>
+    <w:bookmarkEnd w:id="36"/>
     <w:sectPr>
       <w:footnotePr>
         <w:numRestart w:val="eachSect"/>

</xml_diff>